<commit_message>
starting forward kinematics procedure
</commit_message>
<xml_diff>
--- a/design_doc.docx
+++ b/design_doc.docx
@@ -77,8 +77,6 @@
         </w:rPr>
         <w:t>to_target</w:t>
       </w:r>
-      <w:bookmarkStart w:id="0" w:name="_GoBack"/>
-      <w:bookmarkEnd w:id="0"/>
     </w:p>
     <w:p>
       <w:pPr>
@@ -114,23 +112,8 @@
           <w:szCs w:val="32"/>
         </w:rPr>
       </w:pPr>
-      <w:r>
-        <w:rPr>
-          <w:rFonts w:ascii="Times New Roman" w:hAnsi="Times New Roman" w:cs="Times New Roman"/>
-          <w:sz w:val="32"/>
-          <w:szCs w:val="32"/>
-        </w:rPr>
-        <w:t>Categorization of KUKA arm</w:t>
-      </w:r>
-    </w:p>
-    <w:p>
-      <w:pPr>
-        <w:rPr>
-          <w:rFonts w:ascii="Times New Roman" w:hAnsi="Times New Roman" w:cs="Times New Roman"/>
-          <w:sz w:val="32"/>
-          <w:szCs w:val="32"/>
-        </w:rPr>
-      </w:pPr>
+      <w:bookmarkStart w:id="0" w:name="_GoBack"/>
+      <w:bookmarkEnd w:id="0"/>
     </w:p>
     <w:sectPr>
       <w:pgSz w:w="12240" w:h="15840"/>

</xml_diff>